<commit_message>
mise à jour revue concernant la revue 1
</commit_message>
<xml_diff>
--- a/Revue 1/Etude comparative.docx
+++ b/Revue 1/Etude comparative.docx
@@ -119,12 +119,12 @@
                 <wp:inline distB="0" distT="0" distL="0" distR="0">
                   <wp:extent cx="1408703" cy="1316831"/>
                   <wp:effectExtent b="0" l="0" r="0" t="0"/>
-                  <wp:docPr id="33" name="image1.png"/>
+                  <wp:docPr id="33" name="image13.png"/>
                   <a:graphic>
                     <a:graphicData uri="http://schemas.openxmlformats.org/drawingml/2006/picture">
                       <pic:pic>
                         <pic:nvPicPr>
-                          <pic:cNvPr id="0" name="image1.png"/>
+                          <pic:cNvPr id="0" name="image13.png"/>
                           <pic:cNvPicPr preferRelativeResize="0"/>
                         </pic:nvPicPr>
                         <pic:blipFill>
@@ -183,12 +183,12 @@
                 <wp:inline distB="0" distT="0" distL="0" distR="0">
                   <wp:extent cx="1539790" cy="1129737"/>
                   <wp:effectExtent b="0" l="0" r="0" t="0"/>
-                  <wp:docPr id="32" name="image4.png"/>
+                  <wp:docPr id="32" name="image3.png"/>
                   <a:graphic>
                     <a:graphicData uri="http://schemas.openxmlformats.org/drawingml/2006/picture">
                       <pic:pic>
                         <pic:nvPicPr>
-                          <pic:cNvPr id="0" name="image4.png"/>
+                          <pic:cNvPr id="0" name="image3.png"/>
                           <pic:cNvPicPr preferRelativeResize="0"/>
                         </pic:nvPicPr>
                         <pic:blipFill>
@@ -260,12 +260,12 @@
                 <wp:inline distB="0" distT="0" distL="0" distR="0">
                   <wp:extent cx="1462531" cy="1273186"/>
                   <wp:effectExtent b="0" l="0" r="0" t="0"/>
-                  <wp:docPr id="34" name="image2.png"/>
+                  <wp:docPr id="34" name="image7.png"/>
                   <a:graphic>
                     <a:graphicData uri="http://schemas.openxmlformats.org/drawingml/2006/picture">
                       <pic:pic>
                         <pic:nvPicPr>
-                          <pic:cNvPr id="0" name="image2.png"/>
+                          <pic:cNvPr id="0" name="image7.png"/>
                           <pic:cNvPicPr preferRelativeResize="0"/>
                         </pic:nvPicPr>
                         <pic:blipFill>
@@ -1510,12 +1510,12 @@
                 <wp:inline distB="0" distT="0" distL="0" distR="0">
                   <wp:extent cx="1032815" cy="933837"/>
                   <wp:effectExtent b="0" l="0" r="0" t="0"/>
-                  <wp:docPr id="40" name="image11.png"/>
+                  <wp:docPr id="40" name="image6.png"/>
                   <a:graphic>
                     <a:graphicData uri="http://schemas.openxmlformats.org/drawingml/2006/picture">
                       <pic:pic>
                         <pic:nvPicPr>
-                          <pic:cNvPr id="0" name="image11.png"/>
+                          <pic:cNvPr id="0" name="image6.png"/>
                           <pic:cNvPicPr preferRelativeResize="0"/>
                         </pic:nvPicPr>
                         <pic:blipFill>
@@ -1570,12 +1570,12 @@
                 <wp:inline distB="0" distT="0" distL="0" distR="0">
                   <wp:extent cx="525465" cy="977366"/>
                   <wp:effectExtent b="0" l="0" r="0" t="0"/>
-                  <wp:docPr id="36" name="image7.png"/>
+                  <wp:docPr id="36" name="image4.png"/>
                   <a:graphic>
                     <a:graphicData uri="http://schemas.openxmlformats.org/drawingml/2006/picture">
                       <pic:pic>
                         <pic:nvPicPr>
-                          <pic:cNvPr id="0" name="image7.png"/>
+                          <pic:cNvPr id="0" name="image4.png"/>
                           <pic:cNvPicPr preferRelativeResize="0"/>
                         </pic:nvPicPr>
                         <pic:blipFill>
@@ -1622,12 +1622,12 @@
                 <wp:inline distB="0" distT="0" distL="0" distR="0">
                   <wp:extent cx="1154929" cy="1010046"/>
                   <wp:effectExtent b="0" l="0" r="0" t="0"/>
-                  <wp:docPr id="38" name="image14.png"/>
+                  <wp:docPr id="38" name="image10.png"/>
                   <a:graphic>
                     <a:graphicData uri="http://schemas.openxmlformats.org/drawingml/2006/picture">
                       <pic:pic>
                         <pic:nvPicPr>
-                          <pic:cNvPr id="0" name="image14.png"/>
+                          <pic:cNvPr id="0" name="image10.png"/>
                           <pic:cNvPicPr preferRelativeResize="0"/>
                         </pic:nvPicPr>
                         <pic:blipFill>
@@ -3297,12 +3297,12 @@
                 <wp:inline distB="0" distT="0" distL="0" distR="0">
                   <wp:extent cx="1010454" cy="930891"/>
                   <wp:effectExtent b="0" l="0" r="0" t="0"/>
-                  <wp:docPr id="41" name="image6.png"/>
+                  <wp:docPr id="41" name="image1.png"/>
                   <a:graphic>
                     <a:graphicData uri="http://schemas.openxmlformats.org/drawingml/2006/picture">
                       <pic:pic>
                         <pic:nvPicPr>
-                          <pic:cNvPr id="0" name="image6.png"/>
+                          <pic:cNvPr id="0" name="image1.png"/>
                           <pic:cNvPicPr preferRelativeResize="0"/>
                         </pic:nvPicPr>
                         <pic:blipFill>
@@ -3357,12 +3357,12 @@
                 <wp:inline distB="0" distT="0" distL="0" distR="0">
                   <wp:extent cx="1226099" cy="958925"/>
                   <wp:effectExtent b="0" l="0" r="0" t="0"/>
-                  <wp:docPr id="42" name="image8.png"/>
+                  <wp:docPr id="42" name="image12.png"/>
                   <a:graphic>
                     <a:graphicData uri="http://schemas.openxmlformats.org/drawingml/2006/picture">
                       <pic:pic>
                         <pic:nvPicPr>
-                          <pic:cNvPr id="0" name="image8.png"/>
+                          <pic:cNvPr id="0" name="image12.png"/>
                           <pic:cNvPicPr preferRelativeResize="0"/>
                         </pic:nvPicPr>
                         <pic:blipFill>
@@ -3417,12 +3417,12 @@
                 <wp:inline distB="0" distT="0" distL="0" distR="0">
                   <wp:extent cx="1195114" cy="938285"/>
                   <wp:effectExtent b="0" l="0" r="0" t="0"/>
-                  <wp:docPr id="43" name="image12.png"/>
+                  <wp:docPr id="43" name="image9.png"/>
                   <a:graphic>
                     <a:graphicData uri="http://schemas.openxmlformats.org/drawingml/2006/picture">
                       <pic:pic>
                         <pic:nvPicPr>
-                          <pic:cNvPr id="0" name="image12.png"/>
+                          <pic:cNvPr id="0" name="image9.png"/>
                           <pic:cNvPicPr preferRelativeResize="0"/>
                         </pic:nvPicPr>
                         <pic:blipFill>
@@ -3477,12 +3477,12 @@
                 <wp:inline distB="0" distT="0" distL="0" distR="0">
                   <wp:extent cx="1647628" cy="921142"/>
                   <wp:effectExtent b="0" l="0" r="0" t="0"/>
-                  <wp:docPr id="44" name="image9.png"/>
+                  <wp:docPr id="44" name="image2.png"/>
                   <a:graphic>
                     <a:graphicData uri="http://schemas.openxmlformats.org/drawingml/2006/picture">
                       <pic:pic>
                         <pic:nvPicPr>
-                          <pic:cNvPr id="0" name="image9.png"/>
+                          <pic:cNvPr id="0" name="image2.png"/>
                           <pic:cNvPicPr preferRelativeResize="0"/>
                         </pic:nvPicPr>
                         <pic:blipFill>
@@ -6231,12 +6231,12 @@
                 <wp:inline distB="0" distT="0" distL="0" distR="0">
                   <wp:extent cx="471420" cy="767368"/>
                   <wp:effectExtent b="0" l="0" r="0" t="0"/>
-                  <wp:docPr id="45" name="image13.png"/>
+                  <wp:docPr id="45" name="image8.png"/>
                   <a:graphic>
                     <a:graphicData uri="http://schemas.openxmlformats.org/drawingml/2006/picture">
                       <pic:pic>
                         <pic:nvPicPr>
-                          <pic:cNvPr id="0" name="image13.png"/>
+                          <pic:cNvPr id="0" name="image8.png"/>
                           <pic:cNvPicPr preferRelativeResize="0"/>
                         </pic:nvPicPr>
                         <pic:blipFill>
@@ -6294,12 +6294,12 @@
                 <wp:inline distB="0" distT="0" distL="0" distR="0">
                   <wp:extent cx="709905" cy="759522"/>
                   <wp:effectExtent b="0" l="0" r="0" t="0"/>
-                  <wp:docPr id="35" name="image3.png"/>
+                  <wp:docPr id="35" name="image5.png"/>
                   <a:graphic>
                     <a:graphicData uri="http://schemas.openxmlformats.org/drawingml/2006/picture">
                       <pic:pic>
                         <pic:nvPicPr>
-                          <pic:cNvPr id="0" name="image3.png"/>
+                          <pic:cNvPr id="0" name="image5.png"/>
                           <pic:cNvPicPr preferRelativeResize="0"/>
                         </pic:nvPicPr>
                         <pic:blipFill>
@@ -6354,12 +6354,12 @@
                 <wp:inline distB="0" distT="0" distL="0" distR="0">
                   <wp:extent cx="607270" cy="923453"/>
                   <wp:effectExtent b="0" l="0" r="0" t="0"/>
-                  <wp:docPr id="37" name="image10.png"/>
+                  <wp:docPr id="37" name="image14.png"/>
                   <a:graphic>
                     <a:graphicData uri="http://schemas.openxmlformats.org/drawingml/2006/picture">
                       <pic:pic>
                         <pic:nvPicPr>
-                          <pic:cNvPr id="0" name="image10.png"/>
+                          <pic:cNvPr id="0" name="image14.png"/>
                           <pic:cNvPicPr preferRelativeResize="0"/>
                         </pic:nvPicPr>
                         <pic:blipFill>
@@ -6414,12 +6414,12 @@
                 <wp:inline distB="0" distT="0" distL="0" distR="0">
                   <wp:extent cx="934578" cy="934578"/>
                   <wp:effectExtent b="0" l="0" r="0" t="0"/>
-                  <wp:docPr descr="Osram Ampoule Decostar Halogen Lamp GU5.3 35W Clair | Techinn" id="39" name="image5.jpg"/>
+                  <wp:docPr descr="Osram Ampoule Decostar Halogen Lamp GU5.3 35W Clair | Techinn" id="39" name="image11.jpg"/>
                   <a:graphic>
                     <a:graphicData uri="http://schemas.openxmlformats.org/drawingml/2006/picture">
                       <pic:pic>
                         <pic:nvPicPr>
-                          <pic:cNvPr descr="Osram Ampoule Decostar Halogen Lamp GU5.3 35W Clair | Techinn" id="0" name="image5.jpg"/>
+                          <pic:cNvPr descr="Osram Ampoule Decostar Halogen Lamp GU5.3 35W Clair | Techinn" id="0" name="image11.jpg"/>
                           <pic:cNvPicPr preferRelativeResize="0"/>
                         </pic:nvPicPr>
                         <pic:blipFill>
@@ -7792,7 +7792,10 @@
     <w:p>
       <w:pPr>
         <w:jc w:val="both"/>
-        <w:rPr/>
+        <w:rPr>
+          <w:sz w:val="24"/>
+          <w:szCs w:val="24"/>
+        </w:rPr>
       </w:pPr>
       <w:r>
         <w:rPr>
@@ -7801,7 +7804,18 @@
           <w:szCs w:val="24"/>
           <w:rtl w:val="0"/>
         </w:rPr>
-        <w:t xml:space="preserve">Nous avons donc choisi de prendre le modèle de la carte E/S suivant :  </w:t>
+        <w:t xml:space="preserve">Nous avons donc choisi de prendre le modèle de lampe suivante :  </w:t>
+      </w:r>
+      <w:r>
+        <w:rPr>
+          <w:rFonts w:ascii="Arial" w:cs="Arial" w:eastAsia="Arial" w:hAnsi="Arial"/>
+          <w:sz w:val="24"/>
+          <w:szCs w:val="24"/>
+          <w:highlight w:val="white"/>
+          <w:u w:val="single"/>
+          <w:rtl w:val="0"/>
+        </w:rPr>
+        <w:t xml:space="preserve">Philips Hue White and Color Ambiance</w:t>
       </w:r>
       <w:r>
         <w:rPr>
@@ -7811,7 +7825,7 @@
           <w:u w:val="single"/>
           <w:rtl w:val="0"/>
         </w:rPr>
-        <w:t xml:space="preserve">Serveur Web CIE-H10A.</w:t>
+        <w:t xml:space="preserve">.</w:t>
       </w:r>
       <w:r>
         <w:rPr>

</xml_diff>